<commit_message>
Inline elements with If tag bug fix. Added NextElementWithUpTransition extension method.
</commit_message>
<xml_diff>
--- a/TsSoft.Docx.TemplateEngine.Test/ifinline.docx
+++ b/TsSoft.Docx.TemplateEngine.Test/ifinline.docx
@@ -266,9 +266,16 @@
               <w:szCs w:val="28"/>
               <w:lang w:val="en-US"/>
             </w:rPr>
-            <w:t>./</w:t>
+            <w:t>.</w:t>
           </w:r>
           <w:proofErr w:type="gramEnd"/>
+          <w:r>
+            <w:rPr>
+              <w:szCs w:val="28"/>
+              <w:lang w:val="en-US"/>
+            </w:rPr>
+            <w:t>/</w:t>
+          </w:r>
           <w:r>
             <w:rPr>
               <w:szCs w:val="28"/>
@@ -283,7 +290,7 @@
           <w:szCs w:val="28"/>
           <w:lang w:val="en-US"/>
         </w:rPr>
-        <w:t xml:space="preserve"> – </w:t>
+        <w:t xml:space="preserve"> </w:t>
       </w:r>
       <w:r>
         <w:rPr>
@@ -792,7 +799,7 @@
       <w:docPartBody>
         <w:p>
           <w:pPr>
-            <w:pStyle w:val="AD5748AF14094F249008D598F99ADA064"/>
+            <w:pStyle w:val="AD5748AF14094F249008D598F99ADA065"/>
           </w:pPr>
           <w:r>
             <w:rPr>
@@ -851,11 +858,12 @@
       <w:docPartBody>
         <w:p>
           <w:pPr>
-            <w:pStyle w:val="4BA5D0C34DDD4EA9AD4DC55A2C26C85A4"/>
+            <w:pStyle w:val="4BA5D0C34DDD4EA9AD4DC55A2C26C85A5"/>
           </w:pPr>
           <w:r>
             <w:rPr>
               <w:szCs w:val="28"/>
+              <w:lang w:val="en-US"/>
             </w:rPr>
             <w:t>//</w:t>
           </w:r>
@@ -869,6 +877,7 @@
           <w:r>
             <w:rPr>
               <w:szCs w:val="28"/>
+              <w:lang w:val="en-US"/>
             </w:rPr>
             <w:t>/</w:t>
           </w:r>
@@ -931,6 +940,7 @@
     <w:rsidRoot w:val="0080227F"/>
     <w:rsid w:val="0019758B"/>
     <w:rsid w:val="002C6F19"/>
+    <w:rsid w:val="00300438"/>
     <w:rsid w:val="0080227F"/>
     <w:rsid w:val="00B77E60"/>
     <w:rsid w:val="00D50692"/>
@@ -1158,7 +1168,7 @@
     <w:basedOn w:val="a0"/>
     <w:uiPriority w:val="99"/>
     <w:semiHidden/>
-    <w:rsid w:val="0019758B"/>
+    <w:rsid w:val="00300438"/>
     <w:rPr>
       <w:color w:val="808080"/>
     </w:rPr>
@@ -1250,6 +1260,30 @@
   <w:style w:type="paragraph" w:customStyle="1" w:styleId="AD5748AF14094F249008D598F99ADA064">
     <w:name w:val="AD5748AF14094F249008D598F99ADA064"/>
     <w:rsid w:val="0019758B"/>
+    <w:pPr>
+      <w:spacing w:after="120" w:line="240" w:lineRule="auto"/>
+    </w:pPr>
+    <w:rPr>
+      <w:rFonts w:ascii="Times New Roman" w:eastAsia="Times New Roman" w:hAnsi="Times New Roman" w:cs="Times New Roman"/>
+      <w:sz w:val="28"/>
+      <w:szCs w:val="20"/>
+    </w:rPr>
+  </w:style>
+  <w:style w:type="paragraph" w:customStyle="1" w:styleId="4BA5D0C34DDD4EA9AD4DC55A2C26C85A5">
+    <w:name w:val="4BA5D0C34DDD4EA9AD4DC55A2C26C85A5"/>
+    <w:rsid w:val="00300438"/>
+    <w:pPr>
+      <w:spacing w:after="0" w:line="240" w:lineRule="auto"/>
+    </w:pPr>
+    <w:rPr>
+      <w:rFonts w:ascii="Times New Roman" w:eastAsia="Times New Roman" w:hAnsi="Times New Roman" w:cs="Times New Roman"/>
+      <w:sz w:val="28"/>
+      <w:szCs w:val="20"/>
+    </w:rPr>
+  </w:style>
+  <w:style w:type="paragraph" w:customStyle="1" w:styleId="AD5748AF14094F249008D598F99ADA065">
+    <w:name w:val="AD5748AF14094F249008D598F99ADA065"/>
+    <w:rsid w:val="00300438"/>
     <w:pPr>
       <w:spacing w:after="120" w:line="240" w:lineRule="auto"/>
     </w:pPr>

</xml_diff>